<commit_message>
Edited Prof. Weekly Meeting Agenda to match Minutes style, created Agenda for 1-24-23
Minor edits to the wording of the Prof. Weekly Meeting Minutes for 1-17-23.
</commit_message>
<xml_diff>
--- a/Meeting Notes/Vadja Meetings/January 17th/Professor Weekly Meeting Minutes 1-17-23.docx
+++ b/Meeting Notes/Vadja Meetings/January 17th/Professor Weekly Meeting Minutes 1-17-23.docx
@@ -16,13 +16,7 @@
         <w:rPr>
           <w:b/>
         </w:rPr>
-        <w:t>Professor Vajda Weekly Meeting #</w:t>
-      </w:r>
-      <w:r>
-        <w:rPr>
-          <w:b/>
-        </w:rPr>
-        <w:t>2</w:t>
+        <w:t>Professor Vajda Weekly Meeting #2</w:t>
       </w:r>
     </w:p>
     <w:p>
@@ -42,23 +36,7 @@
           <w:sz w:val="24"/>
           <w:szCs w:val="24"/>
         </w:rPr>
-        <w:t xml:space="preserve">January </w:t>
-      </w:r>
-      <w:r>
-        <w:rPr>
-          <w:color w:val="000000"/>
-          <w:sz w:val="24"/>
-          <w:szCs w:val="24"/>
-        </w:rPr>
-        <w:t>17</w:t>
-      </w:r>
-      <w:r>
-        <w:rPr>
-          <w:color w:val="000000"/>
-          <w:sz w:val="24"/>
-          <w:szCs w:val="24"/>
-        </w:rPr>
-        <w:t>th, 2022 / 10:00 AM / Zoom</w:t>
+        <w:t>January 17th, 2022 / 10:00 AM / Zoom</w:t>
       </w:r>
     </w:p>
     <w:p>
@@ -108,15 +86,7 @@
       <w:bookmarkEnd w:id="3"/>
       <w:r>
         <w:rPr/>
-        <w:t>10:00 AM - 10:</w:t>
-      </w:r>
-      <w:r>
-        <w:rPr/>
-        <w:t>13</w:t>
-      </w:r>
-      <w:r>
-        <w:rPr/>
-        <w:t xml:space="preserve"> AM</w:t>
+        <w:t>10:00 AM - 10:13 AM</w:t>
       </w:r>
     </w:p>
     <w:p>
@@ -159,23 +129,7 @@
       <w:bookmarkEnd w:id="4"/>
       <w:r>
         <w:rPr/>
-        <w:t>10:</w:t>
-      </w:r>
-      <w:r>
-        <w:rPr/>
-        <w:t>13</w:t>
-      </w:r>
-      <w:r>
-        <w:rPr/>
-        <w:t xml:space="preserve"> AM - 10:</w:t>
-      </w:r>
-      <w:r>
-        <w:rPr/>
-        <w:t>18</w:t>
-      </w:r>
-      <w:r>
-        <w:rPr/>
-        <w:t xml:space="preserve"> AM</w:t>
+        <w:t>10:13 AM - 10:18 AM</w:t>
       </w:r>
     </w:p>
     <w:p>
@@ -218,23 +172,7 @@
       <w:bookmarkEnd w:id="5"/>
       <w:r>
         <w:rPr/>
-        <w:t>10:</w:t>
-      </w:r>
-      <w:r>
-        <w:rPr/>
-        <w:t>18</w:t>
-      </w:r>
-      <w:r>
-        <w:rPr/>
-        <w:t xml:space="preserve"> AM - 10:</w:t>
-      </w:r>
-      <w:r>
-        <w:rPr/>
-        <w:t>35</w:t>
-      </w:r>
-      <w:r>
-        <w:rPr/>
-        <w:t xml:space="preserve"> AM</w:t>
+        <w:t>10:18 AM - 10:35 AM</w:t>
       </w:r>
     </w:p>
     <w:p>
@@ -305,23 +243,7 @@
       <w:bookmarkEnd w:id="6"/>
       <w:r>
         <w:rPr/>
-        <w:t>10:</w:t>
-      </w:r>
-      <w:r>
-        <w:rPr/>
-        <w:t>35</w:t>
-      </w:r>
-      <w:r>
-        <w:rPr/>
-        <w:t xml:space="preserve"> AM - 10:</w:t>
-      </w:r>
-      <w:r>
-        <w:rPr/>
-        <w:t>53</w:t>
-      </w:r>
-      <w:r>
-        <w:rPr/>
-        <w:t xml:space="preserve"> AM</w:t>
+        <w:t>10:35 AM - 10:53 AM</w:t>
       </w:r>
     </w:p>
     <w:p>
@@ -335,7 +257,15 @@
       </w:pPr>
       <w:r>
         <w:rPr/>
-        <w:t>Meet with the client and discuss questions we have to finish our SRS’s.</w:t>
+        <w:t xml:space="preserve">Meet with the client and discuss </w:t>
+      </w:r>
+      <w:r>
+        <w:rPr/>
+        <w:t xml:space="preserve">any </w:t>
+      </w:r>
+      <w:r>
+        <w:rPr/>
+        <w:t>questions we have to finish our SRS’s.</w:t>
       </w:r>
     </w:p>
     <w:p>

</xml_diff>